<commit_message>
memoria_fixed_v2 + M AFD
</commit_message>
<xml_diff>
--- a/Memoria_fixed.docx
+++ b/Memoria_fixed.docx
@@ -5626,10 +5626,31 @@
           <w:rFonts w:ascii="Amasis MT Pro Black" w:hAnsi="Amasis MT Pro Black"/>
         </w:rPr>
       </w:pPr>
-      <w:r>
+    </w:p>
+    <w:p>
+      <w:pPr>
+        <w:pStyle w:val="Ttulo1"/>
+        <w:spacing w:before="91"/>
+        <w:ind w:right="367"/>
         <w:rPr>
           <w:rFonts w:ascii="Amasis MT Pro Black" w:hAnsi="Amasis MT Pro Black"/>
         </w:rPr>
+      </w:pPr>
+    </w:p>
+    <w:p>
+      <w:pPr>
+        <w:pStyle w:val="Ttulo1"/>
+        <w:spacing w:before="91"/>
+        <w:ind w:right="367"/>
+        <w:rPr>
+          <w:rFonts w:ascii="Amasis MT Pro Black" w:hAnsi="Amasis MT Pro Black"/>
+        </w:rPr>
+      </w:pPr>
+      <w:r>
+        <w:rPr>
+          <w:rFonts w:ascii="Amasis MT Pro Black" w:hAnsi="Amasis MT Pro Black"/>
+        </w:rPr>
+        <w:lastRenderedPageBreak/>
         <w:t>ACCIONES SEM</w:t>
       </w:r>
       <w:r>
@@ -5678,7 +5699,6 @@
           <w:sz w:val="22"/>
           <w:szCs w:val="22"/>
         </w:rPr>
-        <w:lastRenderedPageBreak/>
         <w:t>S→S</w:t>
       </w:r>
       <w:r>
@@ -8215,7 +8235,6 @@
           <w:sz w:val="22"/>
           <w:szCs w:val="22"/>
         </w:rPr>
-        <w:lastRenderedPageBreak/>
         <w:t>S→M</w:t>
       </w:r>
       <w:r>
@@ -9446,12 +9465,29 @@
           <w:rFonts w:ascii="Amasis MT Pro Black" w:hAnsi="Amasis MT Pro Black"/>
         </w:rPr>
       </w:pPr>
-      <w:r>
-        <w:rPr>
-          <w:rFonts w:ascii="Amasis MT Pro Black" w:hAnsi="Amasis MT Pro Black"/>
-        </w:rPr>
-        <w:t>MATRIZ AFD</w:t>
-      </w:r>
+      <w:hyperlink r:id="rId8" w:history="1">
+        <w:r>
+          <w:rPr>
+            <w:rStyle w:val="Hipervnculo"/>
+            <w:rFonts w:ascii="Amasis MT Pro Black" w:hAnsi="Amasis MT Pro Black"/>
+          </w:rPr>
+          <w:t>MATRIZ A</w:t>
+        </w:r>
+        <w:r>
+          <w:rPr>
+            <w:rStyle w:val="Hipervnculo"/>
+            <w:rFonts w:ascii="Amasis MT Pro Black" w:hAnsi="Amasis MT Pro Black"/>
+          </w:rPr>
+          <w:t>F</w:t>
+        </w:r>
+        <w:r>
+          <w:rPr>
+            <w:rStyle w:val="Hipervnculo"/>
+            <w:rFonts w:ascii="Amasis MT Pro Black" w:hAnsi="Amasis MT Pro Black"/>
+          </w:rPr>
+          <w:t>D</w:t>
+        </w:r>
+      </w:hyperlink>
     </w:p>
     <w:p>
       <w:pPr>
@@ -9462,124 +9498,6 @@
           <w:rFonts w:ascii="Amasis MT" w:hAnsi="Amasis MT"/>
           <w:sz w:val="20"/>
           <w:szCs w:val="20"/>
-        </w:rPr>
-      </w:pPr>
-    </w:p>
-    <w:p>
-      <w:pPr>
-        <w:pStyle w:val="Ttulo1"/>
-        <w:spacing w:before="91"/>
-        <w:ind w:left="0" w:right="367"/>
-        <w:rPr>
-          <w:rFonts w:ascii="Amasis MT" w:hAnsi="Amasis MT"/>
-          <w:sz w:val="20"/>
-          <w:szCs w:val="20"/>
-        </w:rPr>
-      </w:pPr>
-    </w:p>
-    <w:p>
-      <w:pPr>
-        <w:pStyle w:val="Ttulo1"/>
-        <w:spacing w:before="91"/>
-        <w:ind w:left="0" w:right="367"/>
-        <w:rPr>
-          <w:rFonts w:ascii="Amasis MT" w:hAnsi="Amasis MT"/>
-          <w:sz w:val="20"/>
-          <w:szCs w:val="20"/>
-          <w:u w:val="single"/>
-        </w:rPr>
-      </w:pPr>
-      <w:r>
-        <w:rPr>
-          <w:rFonts w:ascii="Amasis MT" w:hAnsi="Amasis MT"/>
-          <w:sz w:val="20"/>
-          <w:szCs w:val="20"/>
-        </w:rPr>
-        <w:t xml:space="preserve">*Los estados encerrados </w:t>
-      </w:r>
-      <w:r>
-        <w:rPr>
-          <w:rFonts w:ascii="Amasis MT" w:hAnsi="Amasis MT"/>
-          <w:color w:val="FF0000"/>
-          <w:sz w:val="20"/>
-          <w:szCs w:val="20"/>
-        </w:rPr>
-        <w:t xml:space="preserve">EN ROJO </w:t>
-      </w:r>
-      <w:r>
-        <w:rPr>
-          <w:rFonts w:ascii="Amasis MT" w:hAnsi="Amasis MT"/>
-          <w:sz w:val="20"/>
-          <w:szCs w:val="20"/>
-        </w:rPr>
-        <w:t>representan estados finales</w:t>
-      </w:r>
-      <w:r>
-        <w:rPr>
-          <w:rFonts w:ascii="Amasis MT" w:hAnsi="Amasis MT"/>
-          <w:sz w:val="20"/>
-          <w:szCs w:val="20"/>
-        </w:rPr>
-        <w:t xml:space="preserve"> (y por tanto no reciben nada).</w:t>
-      </w:r>
-    </w:p>
-    <w:p>
-      <w:pPr>
-        <w:pStyle w:val="Ttulo1"/>
-        <w:spacing w:before="91"/>
-        <w:ind w:left="0" w:right="367"/>
-        <w:rPr>
-          <w:rFonts w:ascii="Amasis MT" w:hAnsi="Amasis MT"/>
-          <w:sz w:val="20"/>
-          <w:szCs w:val="20"/>
-        </w:rPr>
-      </w:pPr>
-      <w:r>
-        <w:rPr>
-          <w:rFonts w:ascii="Amasis MT" w:hAnsi="Amasis MT"/>
-          <w:sz w:val="20"/>
-          <w:szCs w:val="20"/>
-        </w:rPr>
-        <w:t>*Las casillas no rellenas representan ERRORES.</w:t>
-      </w:r>
-    </w:p>
-    <w:p>
-      <w:pPr>
-        <w:pStyle w:val="Ttulo1"/>
-        <w:spacing w:before="91"/>
-        <w:ind w:right="367"/>
-        <w:rPr>
-          <w:rFonts w:ascii="Amasis MT Pro Black" w:hAnsi="Amasis MT Pro Black"/>
-        </w:rPr>
-      </w:pPr>
-    </w:p>
-    <w:p>
-      <w:pPr>
-        <w:pStyle w:val="Ttulo1"/>
-        <w:spacing w:before="91"/>
-        <w:ind w:right="367"/>
-        <w:rPr>
-          <w:rFonts w:ascii="Amasis MT Pro Black" w:hAnsi="Amasis MT Pro Black"/>
-        </w:rPr>
-      </w:pPr>
-    </w:p>
-    <w:p>
-      <w:pPr>
-        <w:pStyle w:val="Ttulo1"/>
-        <w:spacing w:before="91"/>
-        <w:ind w:right="367"/>
-        <w:rPr>
-          <w:rFonts w:ascii="Amasis MT Pro Black" w:hAnsi="Amasis MT Pro Black"/>
-        </w:rPr>
-      </w:pPr>
-    </w:p>
-    <w:p>
-      <w:pPr>
-        <w:pStyle w:val="Ttulo1"/>
-        <w:spacing w:before="91"/>
-        <w:ind w:right="367"/>
-        <w:rPr>
-          <w:rFonts w:ascii="Amasis MT Pro Black" w:hAnsi="Amasis MT Pro Black"/>
         </w:rPr>
       </w:pPr>
     </w:p>
@@ -9756,21 +9674,21 @@
         <v:path o:extrusionok="f" gradientshapeok="t" o:connecttype="rect"/>
         <o:lock v:ext="edit" aspectratio="t"/>
       </v:shapetype>
-      <v:shape id="_x0000_i1467" type="#_x0000_t75" style="width:30.7pt;height:26.9pt;visibility:visible;mso-wrap-style:square" o:bullet="t">
+      <v:shape id="_x0000_i1539" type="#_x0000_t75" style="width:30.7pt;height:26.9pt;visibility:visible;mso-wrap-style:square" o:bullet="t">
         <v:imagedata r:id="rId1" o:title=""/>
       </v:shape>
     </w:pict>
   </w:numPicBullet>
   <w:numPicBullet w:numPicBulletId="1">
     <w:pict>
-      <v:shape id="_x0000_i1468" type="#_x0000_t75" style="width:30.7pt;height:26.9pt;visibility:visible;mso-wrap-style:square" o:bullet="t">
+      <v:shape id="_x0000_i1540" type="#_x0000_t75" style="width:30.7pt;height:26.9pt;visibility:visible;mso-wrap-style:square" o:bullet="t">
         <v:imagedata r:id="rId2" o:title=""/>
       </v:shape>
     </w:pict>
   </w:numPicBullet>
   <w:numPicBullet w:numPicBulletId="2">
     <w:pict>
-      <v:shape id="_x0000_i1469" type="#_x0000_t75" style="width:23.8pt;height:21.9pt;visibility:visible;mso-wrap-style:square" o:bullet="t">
+      <v:shape id="_x0000_i1541" type="#_x0000_t75" style="width:23.8pt;height:21.9pt;visibility:visible;mso-wrap-style:square" o:bullet="t">
         <v:imagedata r:id="rId3" o:title=""/>
       </v:shape>
     </w:pict>
@@ -10764,6 +10682,41 @@
       </w:tblBorders>
     </w:tblPr>
   </w:style>
+  <w:style w:type="character" w:styleId="Hipervnculo">
+    <w:name w:val="Hyperlink"/>
+    <w:basedOn w:val="Fuentedeprrafopredeter"/>
+    <w:uiPriority w:val="99"/>
+    <w:unhideWhenUsed/>
+    <w:rsid w:val="00C379F7"/>
+    <w:rPr>
+      <w:color w:val="0563C1" w:themeColor="hyperlink"/>
+      <w:u w:val="single"/>
+    </w:rPr>
+  </w:style>
+  <w:style w:type="character" w:styleId="Mencinsinresolver">
+    <w:name w:val="Unresolved Mention"/>
+    <w:basedOn w:val="Fuentedeprrafopredeter"/>
+    <w:uiPriority w:val="99"/>
+    <w:semiHidden/>
+    <w:unhideWhenUsed/>
+    <w:rsid w:val="00C379F7"/>
+    <w:rPr>
+      <w:color w:val="605E5C"/>
+      <w:shd w:val="clear" w:color="auto" w:fill="E1DFDD"/>
+    </w:rPr>
+  </w:style>
+  <w:style w:type="character" w:styleId="Hipervnculovisitado">
+    <w:name w:val="FollowedHyperlink"/>
+    <w:basedOn w:val="Fuentedeprrafopredeter"/>
+    <w:uiPriority w:val="99"/>
+    <w:semiHidden/>
+    <w:unhideWhenUsed/>
+    <w:rsid w:val="00C379F7"/>
+    <w:rPr>
+      <w:color w:val="954F72" w:themeColor="followedHyperlink"/>
+      <w:u w:val="single"/>
+    </w:rPr>
+  </w:style>
 </w:styles>
 </file>
 

</xml_diff>